<commit_message>
WLAN Angriff Dokument ergänzt
</commit_message>
<xml_diff>
--- a/Angriffe/Angriffsdokumenation_WLAN.docx
+++ b/Angriffe/Angriffsdokumenation_WLAN.docx
@@ -29,6 +29,8 @@
                 <w:szCs w:val="24"/>
               </w:rPr>
             </w:pPr>
+            <w:bookmarkStart w:id="0" w:name="_Hlk500089816"/>
+            <w:bookmarkEnd w:id="0"/>
             <w:r>
               <w:rPr>
                 <w:rFonts w:ascii="Arial" w:hAnsi="Arial" w:cs="Arial"/>
@@ -89,7 +91,14 @@
                 <w:sz w:val="20"/>
                 <w:szCs w:val="20"/>
               </w:rPr>
-              <w:t>: Simeon Weigel</w:t>
+              <w:t xml:space="preserve">: </w:t>
+            </w:r>
+            <w:r>
+              <w:rPr>
+                <w:sz w:val="20"/>
+                <w:szCs w:val="20"/>
+              </w:rPr>
+              <w:t>Nikolai Kloß, Eduard Ljaschenko</w:t>
             </w:r>
           </w:p>
         </w:tc>
@@ -142,7 +151,14 @@
                 <w:sz w:val="20"/>
                 <w:szCs w:val="20"/>
               </w:rPr>
-              <w:t>: Alle</w:t>
+              <w:t xml:space="preserve">: </w:t>
+            </w:r>
+            <w:r>
+              <w:rPr>
+                <w:sz w:val="20"/>
+                <w:szCs w:val="20"/>
+              </w:rPr>
+              <w:t>Jeder mit WLAN-Netzwerk</w:t>
             </w:r>
           </w:p>
         </w:tc>
@@ -179,42 +195,6 @@
           </w:tcPr>
           <w:p>
             <w:pPr>
-              <w:pStyle w:val="berschrift4"/>
-              <w:keepLines/>
-              <w:jc w:val="left"/>
-              <w:outlineLvl w:val="3"/>
-              <w:rPr>
-                <w:b w:val="0"/>
-                <w:iCs w:val="0"/>
-              </w:rPr>
-            </w:pPr>
-            <w:proofErr w:type="spellStart"/>
-            <w:proofErr w:type="gramStart"/>
-            <w:r>
-              <w:rPr>
-                <w:iCs w:val="0"/>
-              </w:rPr>
-              <w:t>Akteure</w:t>
-            </w:r>
-            <w:proofErr w:type="spellEnd"/>
-            <w:r>
-              <w:rPr>
-                <w:b w:val="0"/>
-                <w:iCs w:val="0"/>
-              </w:rPr>
-              <w:t xml:space="preserve"> :</w:t>
-            </w:r>
-            <w:proofErr w:type="gramEnd"/>
-            <w:r>
-              <w:rPr>
-                <w:b w:val="0"/>
-                <w:iCs w:val="0"/>
-              </w:rPr>
-              <w:t xml:space="preserve"> Frau Müller , Herr Zimmermann</w:t>
-            </w:r>
-          </w:p>
-          <w:p>
-            <w:pPr>
               <w:keepNext/>
               <w:keepLines/>
               <w:rPr>
@@ -231,53 +211,87 @@
               <w:rPr>
                 <w:b/>
               </w:rPr>
-              <w:t>Fallbeschreibung</w:t>
+              <w:t>Benötigten Dinge</w:t>
             </w:r>
             <w:r>
               <w:t>:</w:t>
             </w:r>
+          </w:p>
+          <w:p>
+            <w:pPr>
+              <w:pStyle w:val="Listenabsatz"/>
+              <w:keepNext/>
+              <w:keepLines/>
+              <w:numPr>
+                <w:ilvl w:val="0"/>
+                <w:numId w:val="1"/>
+              </w:numPr>
+            </w:pPr>
+            <w:r>
+              <w:t>Kali Linux VM</w:t>
+            </w:r>
+          </w:p>
+          <w:p>
+            <w:pPr>
+              <w:pStyle w:val="Listenabsatz"/>
+              <w:keepNext/>
+              <w:keepLines/>
+              <w:numPr>
+                <w:ilvl w:val="0"/>
+                <w:numId w:val="1"/>
+              </w:numPr>
+            </w:pPr>
+            <w:r>
+              <w:t xml:space="preserve">Wireless Adapter mit einem </w:t>
+            </w:r>
+            <w:proofErr w:type="spellStart"/>
+            <w:r>
+              <w:t>Injection</w:t>
+            </w:r>
+            <w:proofErr w:type="spellEnd"/>
+            <w:r>
+              <w:t>/Monitor Mode</w:t>
+            </w:r>
+          </w:p>
+          <w:p>
+            <w:pPr>
+              <w:pStyle w:val="Listenabsatz"/>
+              <w:keepNext/>
+              <w:keepLines/>
+              <w:numPr>
+                <w:ilvl w:val="0"/>
+                <w:numId w:val="1"/>
+              </w:numPr>
+            </w:pPr>
+            <w:proofErr w:type="spellStart"/>
+            <w:r>
+              <w:t>Wordlist</w:t>
+            </w:r>
+            <w:proofErr w:type="spellEnd"/>
           </w:p>
           <w:p>
             <w:pPr>
               <w:keepNext/>
               <w:keepLines/>
             </w:pPr>
-            <w:r>
-              <w:t xml:space="preserve">Frau Müller möchte ihren alten USB-Stick auf eBay verkaufen. Aus Angst, </w:t>
-            </w:r>
-            <w:proofErr w:type="spellStart"/>
-            <w:proofErr w:type="gramStart"/>
-            <w:r>
-              <w:t>das</w:t>
-            </w:r>
-            <w:proofErr w:type="spellEnd"/>
-            <w:proofErr w:type="gramEnd"/>
-            <w:r>
-              <w:t xml:space="preserve"> jemand ihre persönlichen Daten lesen kann, löscht Sie ihre Daten. (Exemplarisch eine </w:t>
-            </w:r>
-            <w:r>
-              <w:rPr>
-                <w:i/>
-              </w:rPr>
-              <w:t>Textdatei</w:t>
-            </w:r>
-            <w:r>
-              <w:t xml:space="preserve">: </w:t>
-            </w:r>
-            <w:proofErr w:type="spellStart"/>
-            <w:r>
-              <w:t>LoginnamePasswort</w:t>
-            </w:r>
-            <w:proofErr w:type="spellEnd"/>
-            <w:r>
-              <w:t xml:space="preserve">). </w:t>
-            </w:r>
           </w:p>
           <w:p>
             <w:pPr>
               <w:keepNext/>
               <w:keepLines/>
             </w:pPr>
+            <w:r>
+              <w:t>Nachdem die Kali Linux VM gestartet wurde, sollte man sich von allen Drahtlosen Netzwerken trennen, ein Terminal öffnen.</w:t>
+            </w:r>
+          </w:p>
+          <w:p>
+            <w:pPr>
+              <w:keepNext/>
+              <w:keepLines/>
+            </w:pPr>
+            <w:r>
+              <w:t>Als erstes möchte man sich alle Wireless-Karten anzeigen lassen, die den Monitor Mode unterstützen.</w:t>
+            </w:r>
           </w:p>
           <w:p>
             <w:pPr>
@@ -331,13 +345,12 @@
             <w:proofErr w:type="spellStart"/>
             <w:r>
               <w:rPr>
-                <w:rFonts w:asciiTheme="minorHAnsi" w:hAnsiTheme="minorHAnsi" w:cstheme="minorHAnsi"/>
                 <w:b w:val="0"/>
                 <w:i/>
                 <w:sz w:val="22"/>
                 <w:szCs w:val="22"/>
               </w:rPr>
-              <w:t>Ausgangssituation</w:t>
+              <w:t>Schritt</w:t>
             </w:r>
             <w:proofErr w:type="spellEnd"/>
             <w:r>
@@ -360,9 +373,9 @@
         </w:rPr>
         <w:drawing>
           <wp:inline distT="0" distB="0" distL="0" distR="0">
-            <wp:extent cx="6639339" cy="3133090"/>
-            <wp:effectExtent l="0" t="0" r="9525" b="0"/>
-            <wp:docPr id="1" name="Grafik 1" descr="Ein Bild, das Screenshot enthält.&#10;&#10;Mit sehr hoher Zuverlässigkeit generierte Beschreibung"/>
+            <wp:extent cx="6667500" cy="1190625"/>
+            <wp:effectExtent l="0" t="0" r="0" b="9525"/>
+            <wp:docPr id="6" name="Grafik 6"/>
             <wp:cNvGraphicFramePr>
               <a:graphicFrameLocks xmlns:a="http://schemas.openxmlformats.org/drawingml/2006/main" noChangeAspect="1"/>
             </wp:cNvGraphicFramePr>
@@ -370,29 +383,36 @@
               <a:graphicData uri="http://schemas.openxmlformats.org/drawingml/2006/picture">
                 <pic:pic xmlns:pic="http://schemas.openxmlformats.org/drawingml/2006/picture">
                   <pic:nvPicPr>
-                    <pic:cNvPr id="1" name="1.png"/>
-                    <pic:cNvPicPr/>
+                    <pic:cNvPr id="0" name="Picture 1"/>
+                    <pic:cNvPicPr>
+                      <a:picLocks noChangeAspect="1" noChangeArrowheads="1"/>
+                    </pic:cNvPicPr>
                   </pic:nvPicPr>
                   <pic:blipFill>
-                    <a:blip r:embed="rId7">
+                    <a:blip r:embed="rId8">
                       <a:extLst>
                         <a:ext uri="{28A0092B-C50C-407E-A947-70E740481C1C}">
                           <a14:useLocalDpi xmlns:a14="http://schemas.microsoft.com/office/drawing/2010/main" val="0"/>
                         </a:ext>
                       </a:extLst>
                     </a:blip>
+                    <a:srcRect/>
                     <a:stretch>
                       <a:fillRect/>
                     </a:stretch>
                   </pic:blipFill>
-                  <pic:spPr>
+                  <pic:spPr bwMode="auto">
                     <a:xfrm>
                       <a:off x="0" y="0"/>
-                      <a:ext cx="6644253" cy="3135409"/>
+                      <a:ext cx="6667500" cy="1190625"/>
                     </a:xfrm>
                     <a:prstGeom prst="rect">
                       <a:avLst/>
                     </a:prstGeom>
+                    <a:noFill/>
+                    <a:ln>
+                      <a:noFill/>
+                    </a:ln>
                   </pic:spPr>
                 </pic:pic>
               </a:graphicData>
@@ -418,6 +438,48 @@
           </w:tcPr>
           <w:p>
             <w:pPr>
+              <w:keepNext/>
+              <w:keepLines/>
+            </w:pPr>
+            <w:r>
+              <w:t xml:space="preserve">Mit dem Befehl </w:t>
+            </w:r>
+            <w:proofErr w:type="spellStart"/>
+            <w:r>
+              <w:rPr>
+                <w:b/>
+              </w:rPr>
+              <w:t>airmon-ng</w:t>
+            </w:r>
+            <w:proofErr w:type="spellEnd"/>
+            <w:r>
+              <w:rPr>
+                <w:b/>
+              </w:rPr>
+              <w:t xml:space="preserve"> </w:t>
+            </w:r>
+            <w:proofErr w:type="spellStart"/>
+            <w:r>
+              <w:rPr>
+                <w:b/>
+              </w:rPr>
+              <w:t>start</w:t>
+            </w:r>
+            <w:proofErr w:type="spellEnd"/>
+            <w:r>
+              <w:t xml:space="preserve"> gefolgt von dem Namen der Wireless-Karte, aktiviert den benötigten Monitor Mode</w:t>
+            </w:r>
+          </w:p>
+        </w:tc>
+      </w:tr>
+      <w:tr>
+        <w:tc>
+          <w:tcPr>
+            <w:tcW w:w="10485" w:type="dxa"/>
+            <w:shd w:val="clear" w:color="auto" w:fill="E7E6E6" w:themeFill="background2"/>
+          </w:tcPr>
+          <w:p>
+            <w:pPr>
               <w:jc w:val="center"/>
               <w:rPr>
                 <w:i/>
@@ -427,7 +489,13 @@
               <w:rPr>
                 <w:i/>
               </w:rPr>
-              <w:t>2. Nach Löschen der Datei</w:t>
+              <w:t>2.</w:t>
+            </w:r>
+            <w:r>
+              <w:rPr>
+                <w:i/>
+              </w:rPr>
+              <w:t xml:space="preserve"> Schritt</w:t>
             </w:r>
           </w:p>
         </w:tc>
@@ -440,9 +508,9 @@
         </w:rPr>
         <w:drawing>
           <wp:inline distT="0" distB="0" distL="0" distR="0">
-            <wp:extent cx="6645910" cy="3834130"/>
-            <wp:effectExtent l="0" t="0" r="2540" b="0"/>
-            <wp:docPr id="2" name="Grafik 2" descr="Ein Bild, das Screenshot enthält.&#10;&#10;Mit sehr hoher Zuverlässigkeit generierte Beschreibung"/>
+            <wp:extent cx="6657975" cy="2552700"/>
+            <wp:effectExtent l="0" t="0" r="9525" b="0"/>
+            <wp:docPr id="8" name="Grafik 8"/>
             <wp:cNvGraphicFramePr>
               <a:graphicFrameLocks xmlns:a="http://schemas.openxmlformats.org/drawingml/2006/main" noChangeAspect="1"/>
             </wp:cNvGraphicFramePr>
@@ -450,29 +518,36 @@
               <a:graphicData uri="http://schemas.openxmlformats.org/drawingml/2006/picture">
                 <pic:pic xmlns:pic="http://schemas.openxmlformats.org/drawingml/2006/picture">
                   <pic:nvPicPr>
-                    <pic:cNvPr id="2" name="2.png"/>
-                    <pic:cNvPicPr/>
+                    <pic:cNvPr id="0" name="Picture 3"/>
+                    <pic:cNvPicPr>
+                      <a:picLocks noChangeAspect="1" noChangeArrowheads="1"/>
+                    </pic:cNvPicPr>
                   </pic:nvPicPr>
                   <pic:blipFill>
-                    <a:blip r:embed="rId8">
+                    <a:blip r:embed="rId9">
                       <a:extLst>
                         <a:ext uri="{28A0092B-C50C-407E-A947-70E740481C1C}">
                           <a14:useLocalDpi xmlns:a14="http://schemas.microsoft.com/office/drawing/2010/main" val="0"/>
                         </a:ext>
                       </a:extLst>
                     </a:blip>
+                    <a:srcRect/>
                     <a:stretch>
                       <a:fillRect/>
                     </a:stretch>
                   </pic:blipFill>
-                  <pic:spPr>
+                  <pic:spPr bwMode="auto">
                     <a:xfrm>
                       <a:off x="0" y="0"/>
-                      <a:ext cx="6645910" cy="3834130"/>
+                      <a:ext cx="6657975" cy="2552700"/>
                     </a:xfrm>
                     <a:prstGeom prst="rect">
                       <a:avLst/>
                     </a:prstGeom>
+                    <a:noFill/>
+                    <a:ln>
+                      <a:noFill/>
+                    </a:ln>
                   </pic:spPr>
                 </pic:pic>
               </a:graphicData>
@@ -503,34 +578,21 @@
             </w:pPr>
             <w:r>
               <w:lastRenderedPageBreak/>
-              <w:t xml:space="preserve">Frau Müller verkauft ihren USB-Stick an Herrn Zimmermann auf </w:t>
-            </w:r>
-            <w:proofErr w:type="spellStart"/>
-            <w:r>
-              <w:t>ebay</w:t>
-            </w:r>
-            <w:proofErr w:type="spellEnd"/>
-            <w:r>
-              <w:t xml:space="preserve">. Herr Zimmermann hat böse Absichten und möchte sich den Daten von Frau Müller annehmen. Dazu verwendet er das </w:t>
-            </w:r>
-            <w:proofErr w:type="spellStart"/>
-            <w:r>
-              <w:t>Freewareprogramm</w:t>
-            </w:r>
-            <w:proofErr w:type="spellEnd"/>
-            <w:r>
-              <w:t xml:space="preserve"> </w:t>
-            </w:r>
-            <w:proofErr w:type="spellStart"/>
-            <w:r>
-              <w:rPr>
-                <w:i/>
-              </w:rPr>
-              <w:t>Recuva</w:t>
-            </w:r>
-            <w:proofErr w:type="spellEnd"/>
-            <w:r>
-              <w:t>, mit dem sich gelöschte Daten widerherstellen lassen.</w:t>
+              <w:t xml:space="preserve">Mit dem Befehl </w:t>
+            </w:r>
+            <w:proofErr w:type="spellStart"/>
+            <w:r>
+              <w:rPr>
+                <w:b/>
+              </w:rPr>
+              <w:t>airodump-ng</w:t>
+            </w:r>
+            <w:proofErr w:type="spellEnd"/>
+            <w:r>
+              <w:t xml:space="preserve"> gefolgt von dem Namen des neuen Monitor Interfaces, in dem Fall mon0, werden alle in der Nähe verfügbaren WLAN Netzwerke angezeigt</w:t>
+            </w:r>
+            <w:r>
+              <w:t>. Für den Angriff ist die BSSID und der Channel von Bedeutung</w:t>
             </w:r>
           </w:p>
         </w:tc>
@@ -551,16 +613,14 @@
               <w:rPr>
                 <w:i/>
               </w:rPr>
-              <w:t xml:space="preserve">3. Widerherstellen der Datei mit </w:t>
-            </w:r>
-            <w:proofErr w:type="spellStart"/>
+              <w:t>3.</w:t>
+            </w:r>
             <w:r>
               <w:rPr>
                 <w:i/>
               </w:rPr>
-              <w:t>Recuva</w:t>
-            </w:r>
-            <w:proofErr w:type="spellEnd"/>
+              <w:t xml:space="preserve"> Schritt</w:t>
+            </w:r>
           </w:p>
         </w:tc>
       </w:tr>
@@ -572,9 +632,9 @@
         </w:rPr>
         <w:drawing>
           <wp:inline distT="0" distB="0" distL="0" distR="0">
-            <wp:extent cx="6645910" cy="1385570"/>
-            <wp:effectExtent l="0" t="0" r="2540" b="5080"/>
-            <wp:docPr id="3" name="Grafik 3" descr="Ein Bild, das Screenshot enthält.&#10;&#10;Mit sehr hoher Zuverlässigkeit generierte Beschreibung"/>
+            <wp:extent cx="6645910" cy="2162175"/>
+            <wp:effectExtent l="0" t="0" r="2540" b="9525"/>
+            <wp:docPr id="10" name="Grafik 10"/>
             <wp:cNvGraphicFramePr>
               <a:graphicFrameLocks xmlns:a="http://schemas.openxmlformats.org/drawingml/2006/main" noChangeAspect="1"/>
             </wp:cNvGraphicFramePr>
@@ -582,29 +642,36 @@
               <a:graphicData uri="http://schemas.openxmlformats.org/drawingml/2006/picture">
                 <pic:pic xmlns:pic="http://schemas.openxmlformats.org/drawingml/2006/picture">
                   <pic:nvPicPr>
-                    <pic:cNvPr id="3" name="5.png"/>
-                    <pic:cNvPicPr/>
+                    <pic:cNvPr id="0" name="Picture 4"/>
+                    <pic:cNvPicPr>
+                      <a:picLocks noChangeAspect="1" noChangeArrowheads="1"/>
+                    </pic:cNvPicPr>
                   </pic:nvPicPr>
                   <pic:blipFill>
-                    <a:blip r:embed="rId9">
+                    <a:blip r:embed="rId10">
                       <a:extLst>
                         <a:ext uri="{28A0092B-C50C-407E-A947-70E740481C1C}">
                           <a14:useLocalDpi xmlns:a14="http://schemas.microsoft.com/office/drawing/2010/main" val="0"/>
                         </a:ext>
                       </a:extLst>
                     </a:blip>
+                    <a:srcRect/>
                     <a:stretch>
                       <a:fillRect/>
                     </a:stretch>
                   </pic:blipFill>
-                  <pic:spPr>
+                  <pic:spPr bwMode="auto">
                     <a:xfrm>
                       <a:off x="0" y="0"/>
-                      <a:ext cx="6645910" cy="1385570"/>
+                      <a:ext cx="6645910" cy="2162175"/>
                     </a:xfrm>
                     <a:prstGeom prst="rect">
                       <a:avLst/>
                     </a:prstGeom>
+                    <a:noFill/>
+                    <a:ln>
+                      <a:noFill/>
+                    </a:ln>
                   </pic:spPr>
                 </pic:pic>
               </a:graphicData>
@@ -630,6 +697,166 @@
           </w:tcPr>
           <w:p>
             <w:pPr>
+              <w:keepNext/>
+              <w:keepLines/>
+            </w:pPr>
+            <w:r>
+              <w:t>Nachdem man die BSSID und den Channel erhalten hat, fügt man diese in folgenden Befehl ein:</w:t>
+            </w:r>
+          </w:p>
+          <w:p>
+            <w:pPr>
+              <w:keepNext/>
+              <w:keepLines/>
+            </w:pPr>
+          </w:p>
+          <w:p>
+            <w:pPr>
+              <w:keepNext/>
+              <w:keepLines/>
+              <w:rPr>
+                <w:b/>
+              </w:rPr>
+            </w:pPr>
+            <w:proofErr w:type="spellStart"/>
+            <w:r>
+              <w:rPr>
+                <w:b/>
+              </w:rPr>
+              <w:t>airodump-ng</w:t>
+            </w:r>
+            <w:proofErr w:type="spellEnd"/>
+            <w:r>
+              <w:rPr>
+                <w:b/>
+              </w:rPr>
+              <w:t xml:space="preserve"> -c &lt;</w:t>
+            </w:r>
+            <w:proofErr w:type="spellStart"/>
+            <w:r>
+              <w:rPr>
+                <w:b/>
+              </w:rPr>
+              <w:t>channel</w:t>
+            </w:r>
+            <w:proofErr w:type="spellEnd"/>
+            <w:r>
+              <w:rPr>
+                <w:b/>
+              </w:rPr>
+              <w:t>&gt; --</w:t>
+            </w:r>
+            <w:proofErr w:type="spellStart"/>
+            <w:r>
+              <w:rPr>
+                <w:b/>
+              </w:rPr>
+              <w:t>bssid</w:t>
+            </w:r>
+            <w:proofErr w:type="spellEnd"/>
+            <w:r>
+              <w:rPr>
+                <w:b/>
+              </w:rPr>
+              <w:t xml:space="preserve"> &lt;</w:t>
+            </w:r>
+            <w:proofErr w:type="spellStart"/>
+            <w:r>
+              <w:rPr>
+                <w:b/>
+              </w:rPr>
+              <w:t>bssid</w:t>
+            </w:r>
+            <w:proofErr w:type="spellEnd"/>
+            <w:r>
+              <w:rPr>
+                <w:b/>
+              </w:rPr>
+              <w:t>&gt; -w /root/</w:t>
+            </w:r>
+            <w:proofErr w:type="spellStart"/>
+            <w:r>
+              <w:rPr>
+                <w:b/>
+              </w:rPr>
+              <w:t>Dektop</w:t>
+            </w:r>
+            <w:proofErr w:type="spellEnd"/>
+            <w:r>
+              <w:rPr>
+                <w:b/>
+              </w:rPr>
+              <w:t xml:space="preserve">/&lt;monitor </w:t>
+            </w:r>
+            <w:proofErr w:type="spellStart"/>
+            <w:r>
+              <w:rPr>
+                <w:b/>
+              </w:rPr>
+              <w:t>interface</w:t>
+            </w:r>
+            <w:proofErr w:type="spellEnd"/>
+            <w:r>
+              <w:rPr>
+                <w:b/>
+              </w:rPr>
+              <w:t>&gt;</w:t>
+            </w:r>
+          </w:p>
+          <w:p>
+            <w:pPr>
+              <w:keepNext/>
+              <w:keepLines/>
+            </w:pPr>
+          </w:p>
+          <w:p>
+            <w:pPr>
+              <w:keepNext/>
+              <w:keepLines/>
+            </w:pPr>
+            <w:r>
+              <w:t>Mit „</w:t>
+            </w:r>
+            <w:r>
+              <w:rPr>
+                <w:b/>
+              </w:rPr>
+              <w:t>-w</w:t>
+            </w:r>
+            <w:r>
+              <w:t xml:space="preserve">“ wird der </w:t>
+            </w:r>
+            <w:r>
+              <w:t>Dateipfad spezifiziert, an dem alle abgefangenen Vier-Wege-Handshakes gespeichert werden.</w:t>
+            </w:r>
+          </w:p>
+          <w:p>
+            <w:pPr>
+              <w:keepNext/>
+              <w:keepLines/>
+            </w:pPr>
+            <w:r>
+              <w:t>In dem Fall wird es auf dem Desktop gespeichert</w:t>
+            </w:r>
+          </w:p>
+          <w:p>
+            <w:pPr>
+              <w:jc w:val="both"/>
+              <w:rPr>
+                <w:i/>
+              </w:rPr>
+            </w:pPr>
+          </w:p>
+        </w:tc>
+      </w:tr>
+      <w:tr>
+        <w:tc>
+          <w:tcPr>
+            <w:tcW w:w="10485" w:type="dxa"/>
+            <w:shd w:val="clear" w:color="auto" w:fill="E7E6E6" w:themeFill="background2"/>
+          </w:tcPr>
+          <w:p>
+            <w:pPr>
               <w:jc w:val="center"/>
               <w:rPr>
                 <w:i/>
@@ -639,7 +866,13 @@
               <w:rPr>
                 <w:i/>
               </w:rPr>
-              <w:t>4. Inhalt der Datei nach Widerherstellung</w:t>
+              <w:t xml:space="preserve">4. </w:t>
+            </w:r>
+            <w:r>
+              <w:rPr>
+                <w:i/>
+              </w:rPr>
+              <w:t>Schritt</w:t>
             </w:r>
           </w:p>
         </w:tc>
@@ -652,9 +885,9 @@
         </w:rPr>
         <w:drawing>
           <wp:inline distT="0" distB="0" distL="0" distR="0">
-            <wp:extent cx="6645910" cy="3191510"/>
-            <wp:effectExtent l="0" t="0" r="2540" b="8890"/>
-            <wp:docPr id="5" name="Grafik 5" descr="Ein Bild, das Screenshot enthält.&#10;&#10;Mit sehr hoher Zuverlässigkeit generierte Beschreibung"/>
+            <wp:extent cx="6657975" cy="251864"/>
+            <wp:effectExtent l="0" t="0" r="0" b="0"/>
+            <wp:docPr id="11" name="Grafik 11"/>
             <wp:cNvGraphicFramePr>
               <a:graphicFrameLocks xmlns:a="http://schemas.openxmlformats.org/drawingml/2006/main" noChangeAspect="1"/>
             </wp:cNvGraphicFramePr>
@@ -662,29 +895,36 @@
               <a:graphicData uri="http://schemas.openxmlformats.org/drawingml/2006/picture">
                 <pic:pic xmlns:pic="http://schemas.openxmlformats.org/drawingml/2006/picture">
                   <pic:nvPicPr>
-                    <pic:cNvPr id="5" name="6.png"/>
-                    <pic:cNvPicPr/>
+                    <pic:cNvPr id="0" name="Picture 5"/>
+                    <pic:cNvPicPr>
+                      <a:picLocks noChangeAspect="1" noChangeArrowheads="1"/>
+                    </pic:cNvPicPr>
                   </pic:nvPicPr>
                   <pic:blipFill>
-                    <a:blip r:embed="rId10">
+                    <a:blip r:embed="rId11">
                       <a:extLst>
                         <a:ext uri="{28A0092B-C50C-407E-A947-70E740481C1C}">
                           <a14:useLocalDpi xmlns:a14="http://schemas.microsoft.com/office/drawing/2010/main" val="0"/>
                         </a:ext>
                       </a:extLst>
                     </a:blip>
+                    <a:srcRect/>
                     <a:stretch>
                       <a:fillRect/>
                     </a:stretch>
                   </pic:blipFill>
-                  <pic:spPr>
+                  <pic:spPr bwMode="auto">
                     <a:xfrm>
                       <a:off x="0" y="0"/>
-                      <a:ext cx="6645910" cy="3191510"/>
+                      <a:ext cx="7003768" cy="264945"/>
                     </a:xfrm>
                     <a:prstGeom prst="rect">
                       <a:avLst/>
                     </a:prstGeom>
+                    <a:noFill/>
+                    <a:ln>
+                      <a:noFill/>
+                    </a:ln>
                   </pic:spPr>
                 </pic:pic>
               </a:graphicData>
@@ -709,16 +949,64 @@
             <w:shd w:val="clear" w:color="auto" w:fill="E7E6E6" w:themeFill="background2"/>
           </w:tcPr>
           <w:p>
-            <w:r>
-              <w:t xml:space="preserve">Der Angreifer kann nun </w:t>
+            <w:proofErr w:type="spellStart"/>
+            <w:r>
+              <w:t>Airodump</w:t>
+            </w:r>
+            <w:proofErr w:type="spellEnd"/>
+            <w:r>
+              <w:t xml:space="preserve"> überwacht jetzt das Ziel Netzwerk. Nun steht man vor der Wahl. Entweder wartet man bis sich ein Gerät mit dem Netzwerk verbindet</w:t>
+            </w:r>
+            <w:r>
+              <w:t xml:space="preserve">, wodurch der Router gezwungen wird einen Vier-Wege-Handshake auszusenden, den man benötigt um an das Passwort zu gelangen, oder man beschleunigt den Prozess unter der Verwendung des Tools </w:t>
+            </w:r>
+            <w:proofErr w:type="spellStart"/>
+            <w:r>
+              <w:t>aireplay-</w:t>
             </w:r>
             <w:proofErr w:type="gramStart"/>
             <w:r>
-              <w:t>alle vertrauliche Daten</w:t>
+              <w:t>ng</w:t>
+            </w:r>
+            <w:proofErr w:type="spellEnd"/>
+            <w:r>
+              <w:t xml:space="preserve"> </w:t>
+            </w:r>
+            <w:r>
+              <w:t>.</w:t>
             </w:r>
             <w:proofErr w:type="gramEnd"/>
             <w:r>
-              <w:t xml:space="preserve"> von Frau Müller einsehen.</w:t>
+              <w:t xml:space="preserve"> Mit dem Tool können Netzwerkgeräte dazu gezwungen werden, sich wieder mit dem Netzwerk zu verbinden, indem </w:t>
+            </w:r>
+            <w:proofErr w:type="spellStart"/>
+            <w:r>
+              <w:t>deauthentication</w:t>
+            </w:r>
+            <w:proofErr w:type="spellEnd"/>
+            <w:r>
+              <w:t xml:space="preserve"> (</w:t>
+            </w:r>
+            <w:proofErr w:type="spellStart"/>
+            <w:r>
+              <w:t>deauths</w:t>
+            </w:r>
+            <w:proofErr w:type="spellEnd"/>
+            <w:r>
+              <w:t>) Pakete gesendet werden.</w:t>
+            </w:r>
+          </w:p>
+          <w:p>
+            <w:r>
+              <w:t xml:space="preserve">Damit das Funktioniert muss ein anderes </w:t>
+            </w:r>
+            <w:r>
+              <w:t>schon mit dem Netzwerk verbunden sein.</w:t>
+            </w:r>
+          </w:p>
+          <w:p>
+            <w:r>
+              <w:t>Im folgendem Bild hat sich ein Gerät mit dem Netzwerk verbunden.</w:t>
             </w:r>
           </w:p>
         </w:tc>
@@ -730,27 +1018,255 @@
             <w:shd w:val="clear" w:color="auto" w:fill="E7E6E6" w:themeFill="background2"/>
           </w:tcPr>
           <w:p>
-            <w:r>
-              <w:rPr>
-                <w:b/>
-              </w:rPr>
-              <w:t>Kommentare</w:t>
-            </w:r>
-            <w:r>
-              <w:t>:</w:t>
-            </w:r>
-            <w:r>
-              <w:t xml:space="preserve"> Ein mögliches Szenario wäre zudem, </w:t>
-            </w:r>
-            <w:proofErr w:type="spellStart"/>
+            <w:pPr>
+              <w:jc w:val="center"/>
+            </w:pPr>
+            <w:r>
+              <w:t>5. Schritt</w:t>
+            </w:r>
+          </w:p>
+        </w:tc>
+      </w:tr>
+    </w:tbl>
+    <w:p>
+      <w:r>
+        <w:rPr>
+          <w:noProof/>
+        </w:rPr>
+        <w:drawing>
+          <wp:inline distT="0" distB="0" distL="0" distR="0">
+            <wp:extent cx="6648450" cy="1495425"/>
+            <wp:effectExtent l="0" t="0" r="0" b="9525"/>
+            <wp:docPr id="15" name="Grafik 15"/>
+            <wp:cNvGraphicFramePr>
+              <a:graphicFrameLocks xmlns:a="http://schemas.openxmlformats.org/drawingml/2006/main" noChangeAspect="1"/>
+            </wp:cNvGraphicFramePr>
+            <a:graphic xmlns:a="http://schemas.openxmlformats.org/drawingml/2006/main">
+              <a:graphicData uri="http://schemas.openxmlformats.org/drawingml/2006/picture">
+                <pic:pic xmlns:pic="http://schemas.openxmlformats.org/drawingml/2006/picture">
+                  <pic:nvPicPr>
+                    <pic:cNvPr id="0" name="Picture 9"/>
+                    <pic:cNvPicPr>
+                      <a:picLocks noChangeAspect="1" noChangeArrowheads="1"/>
+                    </pic:cNvPicPr>
+                  </pic:nvPicPr>
+                  <pic:blipFill>
+                    <a:blip r:embed="rId12">
+                      <a:extLst>
+                        <a:ext uri="{28A0092B-C50C-407E-A947-70E740481C1C}">
+                          <a14:useLocalDpi xmlns:a14="http://schemas.microsoft.com/office/drawing/2010/main" val="0"/>
+                        </a:ext>
+                      </a:extLst>
+                    </a:blip>
+                    <a:srcRect/>
+                    <a:stretch>
+                      <a:fillRect/>
+                    </a:stretch>
+                  </pic:blipFill>
+                  <pic:spPr bwMode="auto">
+                    <a:xfrm>
+                      <a:off x="0" y="0"/>
+                      <a:ext cx="6648450" cy="1495425"/>
+                    </a:xfrm>
+                    <a:prstGeom prst="rect">
+                      <a:avLst/>
+                    </a:prstGeom>
+                    <a:noFill/>
+                    <a:ln>
+                      <a:noFill/>
+                    </a:ln>
+                  </pic:spPr>
+                </pic:pic>
+              </a:graphicData>
+            </a:graphic>
+          </wp:inline>
+        </w:drawing>
+      </w:r>
+    </w:p>
+    <w:tbl>
+      <w:tblPr>
+        <w:tblStyle w:val="Tabellenraster"/>
+        <w:tblW w:w="10485" w:type="dxa"/>
+        <w:tblLook w:val="04A0" w:firstRow="1" w:lastRow="0" w:firstColumn="1" w:lastColumn="0" w:noHBand="0" w:noVBand="1"/>
+      </w:tblPr>
+      <w:tblGrid>
+        <w:gridCol w:w="10485"/>
+      </w:tblGrid>
+      <w:tr>
+        <w:tc>
+          <w:tcPr>
+            <w:tcW w:w="10485" w:type="dxa"/>
+            <w:shd w:val="clear" w:color="auto" w:fill="E7E6E6" w:themeFill="background2"/>
+          </w:tcPr>
+          <w:p>
+            <w:r>
+              <w:t xml:space="preserve">Während </w:t>
+            </w:r>
+            <w:proofErr w:type="spellStart"/>
+            <w:r>
+              <w:t>Airodum</w:t>
+            </w:r>
+            <w:r>
+              <w:t>p</w:t>
+            </w:r>
+            <w:proofErr w:type="spellEnd"/>
+            <w:r>
+              <w:t xml:space="preserve"> weiterläuft, wird ein weiteres Terminal benötigt, in dem man den folgenden Befehl eingibt.</w:t>
+            </w:r>
+          </w:p>
+          <w:p>
+            <w:pPr>
+              <w:rPr>
+                <w:b/>
+              </w:rPr>
+            </w:pPr>
+            <w:proofErr w:type="spellStart"/>
+            <w:r>
+              <w:rPr>
+                <w:b/>
+              </w:rPr>
+              <w:t>aireplay-ng</w:t>
+            </w:r>
+            <w:proofErr w:type="spellEnd"/>
+            <w:r>
+              <w:rPr>
+                <w:b/>
+              </w:rPr>
+              <w:t xml:space="preserve"> -0 2 -a &lt;</w:t>
+            </w:r>
+            <w:proofErr w:type="spellStart"/>
+            <w:r>
+              <w:rPr>
+                <w:b/>
+              </w:rPr>
+              <w:t>router</w:t>
+            </w:r>
+            <w:proofErr w:type="spellEnd"/>
+            <w:r>
+              <w:rPr>
+                <w:b/>
+              </w:rPr>
+              <w:t xml:space="preserve"> </w:t>
+            </w:r>
+            <w:proofErr w:type="spellStart"/>
+            <w:r>
+              <w:rPr>
+                <w:b/>
+              </w:rPr>
+              <w:t>bssid</w:t>
+            </w:r>
+            <w:proofErr w:type="spellEnd"/>
+            <w:r>
+              <w:rPr>
+                <w:b/>
+              </w:rPr>
+              <w:t>&gt; -c &lt;</w:t>
+            </w:r>
+            <w:proofErr w:type="spellStart"/>
+            <w:r>
+              <w:rPr>
+                <w:b/>
+              </w:rPr>
+              <w:t>client</w:t>
+            </w:r>
+            <w:proofErr w:type="spellEnd"/>
+            <w:r>
+              <w:rPr>
+                <w:b/>
+              </w:rPr>
+              <w:t xml:space="preserve"> </w:t>
+            </w:r>
+            <w:proofErr w:type="spellStart"/>
+            <w:r>
+              <w:rPr>
+                <w:b/>
+              </w:rPr>
+              <w:t>bssid</w:t>
+            </w:r>
+            <w:proofErr w:type="spellEnd"/>
+            <w:r>
+              <w:rPr>
+                <w:b/>
+              </w:rPr>
+              <w:t>&gt; mon0</w:t>
+            </w:r>
+          </w:p>
+          <w:p>
+            <w:r>
+              <w:t>Mit „</w:t>
+            </w:r>
+            <w:r>
+              <w:rPr>
+                <w:b/>
+              </w:rPr>
+              <w:t>-0</w:t>
+            </w:r>
+            <w:r>
+              <w:t xml:space="preserve">“ bestimmt man die Anzahl der zu sendenden </w:t>
+            </w:r>
+            <w:proofErr w:type="spellStart"/>
+            <w:r>
+              <w:t>deauth</w:t>
+            </w:r>
+            <w:proofErr w:type="spellEnd"/>
+            <w:r>
+              <w:t xml:space="preserve"> Pakete</w:t>
+            </w:r>
+          </w:p>
+          <w:p>
+            <w:r>
+              <w:t>„</w:t>
+            </w:r>
+            <w:r>
+              <w:rPr>
+                <w:b/>
+              </w:rPr>
+              <w:t>-a</w:t>
+            </w:r>
+            <w:r>
+              <w:t xml:space="preserve">“ </w:t>
+            </w:r>
+            <w:r>
+              <w:t>gibt</w:t>
+            </w:r>
+            <w:r>
+              <w:t xml:space="preserve"> die BSSID des Routers </w:t>
+            </w:r>
+            <w:r>
+              <w:t>an. In dem Fall 00:14:</w:t>
+            </w:r>
             <w:proofErr w:type="gramStart"/>
             <w:r>
-              <w:t>das</w:t>
-            </w:r>
-            <w:proofErr w:type="spellEnd"/>
+              <w:t>BF:E0:E8</w:t>
+            </w:r>
             <w:proofErr w:type="gramEnd"/>
             <w:r>
-              <w:t xml:space="preserve"> man seinen USB-Stick entsorgt und ein Angreifer sich diesen annimmt.</w:t>
+              <w:t>:D5</w:t>
+            </w:r>
+          </w:p>
+          <w:p>
+            <w:r>
+              <w:t>„</w:t>
+            </w:r>
+            <w:r>
+              <w:rPr>
+                <w:b/>
+              </w:rPr>
+              <w:t>-c</w:t>
+            </w:r>
+            <w:r>
+              <w:t xml:space="preserve">“ </w:t>
+            </w:r>
+            <w:r>
+              <w:t xml:space="preserve">gibt die BSSID des Clients an, zu dem die </w:t>
+            </w:r>
+            <w:proofErr w:type="spellStart"/>
+            <w:r>
+              <w:t>deauth</w:t>
+            </w:r>
+            <w:proofErr w:type="spellEnd"/>
+            <w:r>
+              <w:t xml:space="preserve"> Pakete gesendet werden sollen, welche unter dem Punkt STATION auffindbar ist.</w:t>
             </w:r>
           </w:p>
         </w:tc>
@@ -759,6 +1275,567 @@
         <w:tc>
           <w:tcPr>
             <w:tcW w:w="10485" w:type="dxa"/>
+            <w:shd w:val="clear" w:color="auto" w:fill="E7E6E6" w:themeFill="background2"/>
+          </w:tcPr>
+          <w:p>
+            <w:pPr>
+              <w:jc w:val="center"/>
+            </w:pPr>
+            <w:r>
+              <w:t>6</w:t>
+            </w:r>
+            <w:r>
+              <w:t>. Schritt</w:t>
+            </w:r>
+          </w:p>
+        </w:tc>
+      </w:tr>
+    </w:tbl>
+    <w:p>
+      <w:r>
+        <w:rPr>
+          <w:noProof/>
+        </w:rPr>
+        <w:lastRenderedPageBreak/>
+        <w:drawing>
+          <wp:inline distT="0" distB="0" distL="0" distR="0">
+            <wp:extent cx="6638925" cy="1190625"/>
+            <wp:effectExtent l="0" t="0" r="9525" b="9525"/>
+            <wp:docPr id="19" name="Grafik 19"/>
+            <wp:cNvGraphicFramePr>
+              <a:graphicFrameLocks xmlns:a="http://schemas.openxmlformats.org/drawingml/2006/main" noChangeAspect="1"/>
+            </wp:cNvGraphicFramePr>
+            <a:graphic xmlns:a="http://schemas.openxmlformats.org/drawingml/2006/main">
+              <a:graphicData uri="http://schemas.openxmlformats.org/drawingml/2006/picture">
+                <pic:pic xmlns:pic="http://schemas.openxmlformats.org/drawingml/2006/picture">
+                  <pic:nvPicPr>
+                    <pic:cNvPr id="0" name="Picture 13"/>
+                    <pic:cNvPicPr>
+                      <a:picLocks noChangeAspect="1" noChangeArrowheads="1"/>
+                    </pic:cNvPicPr>
+                  </pic:nvPicPr>
+                  <pic:blipFill>
+                    <a:blip r:embed="rId13">
+                      <a:extLst>
+                        <a:ext uri="{28A0092B-C50C-407E-A947-70E740481C1C}">
+                          <a14:useLocalDpi xmlns:a14="http://schemas.microsoft.com/office/drawing/2010/main" val="0"/>
+                        </a:ext>
+                      </a:extLst>
+                    </a:blip>
+                    <a:srcRect/>
+                    <a:stretch>
+                      <a:fillRect/>
+                    </a:stretch>
+                  </pic:blipFill>
+                  <pic:spPr bwMode="auto">
+                    <a:xfrm>
+                      <a:off x="0" y="0"/>
+                      <a:ext cx="6638925" cy="1190625"/>
+                    </a:xfrm>
+                    <a:prstGeom prst="rect">
+                      <a:avLst/>
+                    </a:prstGeom>
+                    <a:noFill/>
+                    <a:ln>
+                      <a:noFill/>
+                    </a:ln>
+                  </pic:spPr>
+                </pic:pic>
+              </a:graphicData>
+            </a:graphic>
+          </wp:inline>
+        </w:drawing>
+      </w:r>
+    </w:p>
+    <w:tbl>
+      <w:tblPr>
+        <w:tblStyle w:val="Tabellenraster"/>
+        <w:tblW w:w="10485" w:type="dxa"/>
+        <w:tblLook w:val="04A0" w:firstRow="1" w:lastRow="0" w:firstColumn="1" w:lastColumn="0" w:noHBand="0" w:noVBand="1"/>
+      </w:tblPr>
+      <w:tblGrid>
+        <w:gridCol w:w="10485"/>
+      </w:tblGrid>
+      <w:tr>
+        <w:tc>
+          <w:tcPr>
+            <w:tcW w:w="10485" w:type="dxa"/>
+            <w:shd w:val="clear" w:color="auto" w:fill="E7E6E6" w:themeFill="background2"/>
+          </w:tcPr>
+          <w:p>
+            <w:r>
+              <w:t xml:space="preserve">Bei Eintritt der, in der folgenden Abbildung zusehenden, Nachricht, wurde ein Handshake erreicht und man ist im </w:t>
+            </w:r>
+            <w:r>
+              <w:t>Besitz des Passworts.</w:t>
+            </w:r>
+          </w:p>
+        </w:tc>
+      </w:tr>
+      <w:tr>
+        <w:tc>
+          <w:tcPr>
+            <w:tcW w:w="10485" w:type="dxa"/>
+            <w:shd w:val="clear" w:color="auto" w:fill="E7E6E6" w:themeFill="background2"/>
+          </w:tcPr>
+          <w:p>
+            <w:pPr>
+              <w:jc w:val="center"/>
+            </w:pPr>
+            <w:r>
+              <w:t>7</w:t>
+            </w:r>
+            <w:r>
+              <w:t>. Schritt</w:t>
+            </w:r>
+          </w:p>
+        </w:tc>
+      </w:tr>
+    </w:tbl>
+    <w:p>
+      <w:r>
+        <w:rPr>
+          <w:noProof/>
+        </w:rPr>
+        <w:drawing>
+          <wp:inline distT="0" distB="0" distL="0" distR="0" wp14:anchorId="0B643368" wp14:editId="1E14C9F7">
+            <wp:extent cx="2876550" cy="361950"/>
+            <wp:effectExtent l="0" t="0" r="0" b="0"/>
+            <wp:docPr id="24" name="Grafik 24"/>
+            <wp:cNvGraphicFramePr>
+              <a:graphicFrameLocks xmlns:a="http://schemas.openxmlformats.org/drawingml/2006/main" noChangeAspect="1"/>
+            </wp:cNvGraphicFramePr>
+            <a:graphic xmlns:a="http://schemas.openxmlformats.org/drawingml/2006/main">
+              <a:graphicData uri="http://schemas.openxmlformats.org/drawingml/2006/picture">
+                <pic:pic xmlns:pic="http://schemas.openxmlformats.org/drawingml/2006/picture">
+                  <pic:nvPicPr>
+                    <pic:cNvPr id="0" name="Picture 18"/>
+                    <pic:cNvPicPr>
+                      <a:picLocks noChangeAspect="1" noChangeArrowheads="1"/>
+                    </pic:cNvPicPr>
+                  </pic:nvPicPr>
+                  <pic:blipFill>
+                    <a:blip r:embed="rId14">
+                      <a:extLst>
+                        <a:ext uri="{28A0092B-C50C-407E-A947-70E740481C1C}">
+                          <a14:useLocalDpi xmlns:a14="http://schemas.microsoft.com/office/drawing/2010/main" val="0"/>
+                        </a:ext>
+                      </a:extLst>
+                    </a:blip>
+                    <a:srcRect/>
+                    <a:stretch>
+                      <a:fillRect/>
+                    </a:stretch>
+                  </pic:blipFill>
+                  <pic:spPr bwMode="auto">
+                    <a:xfrm>
+                      <a:off x="0" y="0"/>
+                      <a:ext cx="2876550" cy="361950"/>
+                    </a:xfrm>
+                    <a:prstGeom prst="rect">
+                      <a:avLst/>
+                    </a:prstGeom>
+                    <a:noFill/>
+                    <a:ln>
+                      <a:noFill/>
+                    </a:ln>
+                  </pic:spPr>
+                </pic:pic>
+              </a:graphicData>
+            </a:graphic>
+          </wp:inline>
+        </w:drawing>
+      </w:r>
+    </w:p>
+    <w:tbl>
+      <w:tblPr>
+        <w:tblStyle w:val="Tabellenraster"/>
+        <w:tblW w:w="10485" w:type="dxa"/>
+        <w:tblLook w:val="04A0" w:firstRow="1" w:lastRow="0" w:firstColumn="1" w:lastColumn="0" w:noHBand="0" w:noVBand="1"/>
+      </w:tblPr>
+      <w:tblGrid>
+        <w:gridCol w:w="10485"/>
+      </w:tblGrid>
+      <w:tr>
+        <w:tc>
+          <w:tcPr>
+            <w:tcW w:w="10485" w:type="dxa"/>
+            <w:shd w:val="clear" w:color="auto" w:fill="E7E6E6" w:themeFill="background2"/>
+          </w:tcPr>
+          <w:p>
+            <w:r>
+              <w:t>Nun benötigt man die .</w:t>
+            </w:r>
+            <w:proofErr w:type="spellStart"/>
+            <w:r>
+              <w:t>cap</w:t>
+            </w:r>
+            <w:proofErr w:type="spellEnd"/>
+            <w:r>
+              <w:t xml:space="preserve"> Dateien die mit dem 4. Schritt auf dem Desktop erstellt wurden.</w:t>
+            </w:r>
+          </w:p>
+          <w:p>
+            <w:r>
+              <w:t>Es wird ein weiteres Terminal benötigt, in dem man den folgenden Befehl eingibt:</w:t>
+            </w:r>
+          </w:p>
+          <w:p/>
+          <w:p>
+            <w:pPr>
+              <w:rPr>
+                <w:b/>
+              </w:rPr>
+            </w:pPr>
+            <w:proofErr w:type="spellStart"/>
+            <w:r>
+              <w:rPr>
+                <w:b/>
+              </w:rPr>
+              <w:t>aircrack-ng</w:t>
+            </w:r>
+            <w:proofErr w:type="spellEnd"/>
+            <w:r>
+              <w:rPr>
+                <w:b/>
+              </w:rPr>
+              <w:t xml:space="preserve"> -a2 -b &lt;</w:t>
+            </w:r>
+            <w:proofErr w:type="spellStart"/>
+            <w:r>
+              <w:rPr>
+                <w:b/>
+              </w:rPr>
+              <w:t>router</w:t>
+            </w:r>
+            <w:proofErr w:type="spellEnd"/>
+            <w:r>
+              <w:rPr>
+                <w:b/>
+              </w:rPr>
+              <w:t xml:space="preserve"> </w:t>
+            </w:r>
+            <w:proofErr w:type="spellStart"/>
+            <w:r>
+              <w:rPr>
+                <w:b/>
+              </w:rPr>
+              <w:t>bssid</w:t>
+            </w:r>
+            <w:proofErr w:type="spellEnd"/>
+            <w:r>
+              <w:rPr>
+                <w:b/>
+              </w:rPr>
+              <w:t>&gt; -w &lt;</w:t>
+            </w:r>
+            <w:proofErr w:type="spellStart"/>
+            <w:r>
+              <w:rPr>
+                <w:b/>
+              </w:rPr>
+              <w:t>pfad</w:t>
+            </w:r>
+            <w:proofErr w:type="spellEnd"/>
+            <w:r>
+              <w:rPr>
+                <w:b/>
+              </w:rPr>
+              <w:t xml:space="preserve"> zur </w:t>
+            </w:r>
+            <w:proofErr w:type="spellStart"/>
+            <w:r>
+              <w:rPr>
+                <w:b/>
+              </w:rPr>
+              <w:t>wordlist</w:t>
+            </w:r>
+            <w:proofErr w:type="spellEnd"/>
+            <w:r>
+              <w:rPr>
+                <w:b/>
+              </w:rPr>
+              <w:t>&gt; /root/</w:t>
+            </w:r>
+            <w:proofErr w:type="spellStart"/>
+            <w:r>
+              <w:rPr>
+                <w:b/>
+              </w:rPr>
+              <w:t>Dektop</w:t>
+            </w:r>
+            <w:proofErr w:type="spellEnd"/>
+            <w:r>
+              <w:rPr>
+                <w:b/>
+              </w:rPr>
+              <w:t>/*.</w:t>
+            </w:r>
+            <w:proofErr w:type="spellStart"/>
+            <w:r>
+              <w:rPr>
+                <w:b/>
+              </w:rPr>
+              <w:t>cap</w:t>
+            </w:r>
+            <w:proofErr w:type="spellEnd"/>
+          </w:p>
+          <w:p/>
+          <w:p>
+            <w:r>
+              <w:t>„</w:t>
+            </w:r>
+            <w:r>
+              <w:rPr>
+                <w:b/>
+              </w:rPr>
+              <w:t>-a</w:t>
+            </w:r>
+            <w:r>
+              <w:t xml:space="preserve">“ bestimmt die Methode, die </w:t>
+            </w:r>
+            <w:proofErr w:type="spellStart"/>
+            <w:r>
+              <w:t>aircrack</w:t>
+            </w:r>
+            <w:proofErr w:type="spellEnd"/>
+            <w:r>
+              <w:t xml:space="preserve"> nutzt, um den Handshake zu cracken. (2=WPA).</w:t>
+            </w:r>
+          </w:p>
+          <w:p/>
+          <w:p>
+            <w:r>
+              <w:t>Ein kompletter Befehl sieht wie folgt aus:</w:t>
+            </w:r>
+          </w:p>
+          <w:p/>
+        </w:tc>
+      </w:tr>
+      <w:tr>
+        <w:tc>
+          <w:tcPr>
+            <w:tcW w:w="10485" w:type="dxa"/>
+            <w:shd w:val="clear" w:color="auto" w:fill="E7E6E6" w:themeFill="background2"/>
+          </w:tcPr>
+          <w:p>
+            <w:pPr>
+              <w:jc w:val="center"/>
+            </w:pPr>
+            <w:r>
+              <w:t>8</w:t>
+            </w:r>
+            <w:r>
+              <w:t>. Schritt</w:t>
+            </w:r>
+          </w:p>
+        </w:tc>
+      </w:tr>
+    </w:tbl>
+    <w:p>
+      <w:r>
+        <w:rPr>
+          <w:noProof/>
+        </w:rPr>
+        <w:drawing>
+          <wp:inline distT="0" distB="0" distL="0" distR="0" wp14:anchorId="593587C2" wp14:editId="75A60F4A">
+            <wp:extent cx="6657975" cy="215405"/>
+            <wp:effectExtent l="0" t="0" r="0" b="0"/>
+            <wp:docPr id="25" name="Grafik 25"/>
+            <wp:cNvGraphicFramePr>
+              <a:graphicFrameLocks xmlns:a="http://schemas.openxmlformats.org/drawingml/2006/main" noChangeAspect="1"/>
+            </wp:cNvGraphicFramePr>
+            <a:graphic xmlns:a="http://schemas.openxmlformats.org/drawingml/2006/main">
+              <a:graphicData uri="http://schemas.openxmlformats.org/drawingml/2006/picture">
+                <pic:pic xmlns:pic="http://schemas.openxmlformats.org/drawingml/2006/picture">
+                  <pic:nvPicPr>
+                    <pic:cNvPr id="0" name="Picture 19"/>
+                    <pic:cNvPicPr>
+                      <a:picLocks noChangeAspect="1" noChangeArrowheads="1"/>
+                    </pic:cNvPicPr>
+                  </pic:nvPicPr>
+                  <pic:blipFill>
+                    <a:blip r:embed="rId15">
+                      <a:extLst>
+                        <a:ext uri="{28A0092B-C50C-407E-A947-70E740481C1C}">
+                          <a14:useLocalDpi xmlns:a14="http://schemas.microsoft.com/office/drawing/2010/main" val="0"/>
+                        </a:ext>
+                      </a:extLst>
+                    </a:blip>
+                    <a:srcRect/>
+                    <a:stretch>
+                      <a:fillRect/>
+                    </a:stretch>
+                  </pic:blipFill>
+                  <pic:spPr bwMode="auto">
+                    <a:xfrm>
+                      <a:off x="0" y="0"/>
+                      <a:ext cx="6789300" cy="219654"/>
+                    </a:xfrm>
+                    <a:prstGeom prst="rect">
+                      <a:avLst/>
+                    </a:prstGeom>
+                    <a:noFill/>
+                    <a:ln>
+                      <a:noFill/>
+                    </a:ln>
+                  </pic:spPr>
+                </pic:pic>
+              </a:graphicData>
+            </a:graphic>
+          </wp:inline>
+        </w:drawing>
+      </w:r>
+    </w:p>
+    <w:tbl>
+      <w:tblPr>
+        <w:tblStyle w:val="Tabellenraster"/>
+        <w:tblW w:w="10485" w:type="dxa"/>
+        <w:tblLook w:val="04A0" w:firstRow="1" w:lastRow="0" w:firstColumn="1" w:lastColumn="0" w:noHBand="0" w:noVBand="1"/>
+      </w:tblPr>
+      <w:tblGrid>
+        <w:gridCol w:w="10485"/>
+      </w:tblGrid>
+      <w:tr>
+        <w:tc>
+          <w:tcPr>
+            <w:tcW w:w="10485" w:type="dxa"/>
+            <w:shd w:val="clear" w:color="auto" w:fill="E7E6E6" w:themeFill="background2"/>
+          </w:tcPr>
+          <w:p>
+            <w:r>
+              <w:t xml:space="preserve">Nun </w:t>
+            </w:r>
+            <w:r>
+              <w:t xml:space="preserve">wird </w:t>
+            </w:r>
+            <w:proofErr w:type="spellStart"/>
+            <w:r>
+              <w:t>Aircrack-ng</w:t>
+            </w:r>
+            <w:proofErr w:type="spellEnd"/>
+            <w:r>
+              <w:t xml:space="preserve"> versuchen das Passwort zu cracken. Es ist jedoch nur möglich solange die </w:t>
+            </w:r>
+            <w:proofErr w:type="spellStart"/>
+            <w:r>
+              <w:t>Wordlist</w:t>
+            </w:r>
+            <w:proofErr w:type="spellEnd"/>
+            <w:r>
+              <w:t xml:space="preserve"> das Passwort enthält und kann je nach Größe der </w:t>
+            </w:r>
+            <w:proofErr w:type="spellStart"/>
+            <w:r>
+              <w:t>Wordlist</w:t>
+            </w:r>
+            <w:proofErr w:type="spellEnd"/>
+            <w:r>
+              <w:t xml:space="preserve"> einige Zeit in Anspruch nehmen.</w:t>
+            </w:r>
+          </w:p>
+          <w:p/>
+          <w:p>
+            <w:r>
+              <w:t>Ein erfolgreiches Beispiel sieht wie folgt aus:</w:t>
+            </w:r>
+          </w:p>
+        </w:tc>
+      </w:tr>
+      <w:tr>
+        <w:tc>
+          <w:tcPr>
+            <w:tcW w:w="10485" w:type="dxa"/>
+            <w:shd w:val="clear" w:color="auto" w:fill="E7E6E6" w:themeFill="background2"/>
+          </w:tcPr>
+          <w:p>
+            <w:pPr>
+              <w:jc w:val="center"/>
+            </w:pPr>
+            <w:r>
+              <w:t>9</w:t>
+            </w:r>
+            <w:r>
+              <w:t>. Schritt</w:t>
+            </w:r>
+          </w:p>
+        </w:tc>
+      </w:tr>
+    </w:tbl>
+    <w:p>
+      <w:bookmarkStart w:id="1" w:name="_GoBack"/>
+      <w:r>
+        <w:rPr>
+          <w:noProof/>
+        </w:rPr>
+        <w:drawing>
+          <wp:inline distT="0" distB="0" distL="0" distR="0" wp14:anchorId="2BD46385" wp14:editId="0DFAA1A3">
+            <wp:extent cx="6645910" cy="3550920"/>
+            <wp:effectExtent l="0" t="0" r="2540" b="0"/>
+            <wp:docPr id="26" name="Grafik 26"/>
+            <wp:cNvGraphicFramePr>
+              <a:graphicFrameLocks xmlns:a="http://schemas.openxmlformats.org/drawingml/2006/main" noChangeAspect="1"/>
+            </wp:cNvGraphicFramePr>
+            <a:graphic xmlns:a="http://schemas.openxmlformats.org/drawingml/2006/main">
+              <a:graphicData uri="http://schemas.openxmlformats.org/drawingml/2006/picture">
+                <pic:pic xmlns:pic="http://schemas.openxmlformats.org/drawingml/2006/picture">
+                  <pic:nvPicPr>
+                    <pic:cNvPr id="0" name="Picture 20"/>
+                    <pic:cNvPicPr>
+                      <a:picLocks noChangeAspect="1" noChangeArrowheads="1"/>
+                    </pic:cNvPicPr>
+                  </pic:nvPicPr>
+                  <pic:blipFill>
+                    <a:blip r:embed="rId16">
+                      <a:extLst>
+                        <a:ext uri="{28A0092B-C50C-407E-A947-70E740481C1C}">
+                          <a14:useLocalDpi xmlns:a14="http://schemas.microsoft.com/office/drawing/2010/main" val="0"/>
+                        </a:ext>
+                      </a:extLst>
+                    </a:blip>
+                    <a:srcRect/>
+                    <a:stretch>
+                      <a:fillRect/>
+                    </a:stretch>
+                  </pic:blipFill>
+                  <pic:spPr bwMode="auto">
+                    <a:xfrm>
+                      <a:off x="0" y="0"/>
+                      <a:ext cx="6645910" cy="3550920"/>
+                    </a:xfrm>
+                    <a:prstGeom prst="rect">
+                      <a:avLst/>
+                    </a:prstGeom>
+                    <a:noFill/>
+                    <a:ln>
+                      <a:noFill/>
+                    </a:ln>
+                  </pic:spPr>
+                </pic:pic>
+              </a:graphicData>
+            </a:graphic>
+          </wp:inline>
+        </w:drawing>
+      </w:r>
+      <w:bookmarkEnd w:id="1"/>
+      <w:r>
+        <w:br w:type="page"/>
+      </w:r>
+    </w:p>
+    <w:p/>
+    <w:tbl>
+      <w:tblPr>
+        <w:tblStyle w:val="Tabellenraster"/>
+        <w:tblW w:w="10485" w:type="dxa"/>
+        <w:tblLook w:val="04A0" w:firstRow="1" w:lastRow="0" w:firstColumn="1" w:lastColumn="0" w:noHBand="0" w:noVBand="1"/>
+      </w:tblPr>
+      <w:tblGrid>
+        <w:gridCol w:w="10485"/>
+      </w:tblGrid>
+      <w:tr>
+        <w:tc>
+          <w:tcPr>
+            <w:tcW w:w="10485" w:type="dxa"/>
             <w:shd w:val="clear" w:color="auto" w:fill="000000" w:themeFill="text1"/>
           </w:tcPr>
           <w:p>
@@ -781,7 +1858,6 @@
                 <w:sz w:val="24"/>
                 <w:szCs w:val="24"/>
               </w:rPr>
-              <w:lastRenderedPageBreak/>
               <w:t>Schutzmaßnahmen</w:t>
             </w:r>
             <w:proofErr w:type="spellEnd"/>
@@ -1002,7 +2078,7 @@
                     </pic:cNvPicPr>
                   </pic:nvPicPr>
                   <pic:blipFill>
-                    <a:blip r:embed="rId11" cstate="print">
+                    <a:blip r:embed="rId17" cstate="print">
                       <a:extLst>
                         <a:ext uri="{28A0092B-C50C-407E-A947-70E740481C1C}">
                           <a14:useLocalDpi xmlns:a14="http://schemas.microsoft.com/office/drawing/2010/main" val="0"/>
@@ -1099,7 +2175,7 @@
                     </pic:cNvPicPr>
                   </pic:nvPicPr>
                   <pic:blipFill>
-                    <a:blip r:embed="rId12" cstate="print">
+                    <a:blip r:embed="rId18" cstate="print">
                       <a:extLst>
                         <a:ext uri="{28A0092B-C50C-407E-A947-70E740481C1C}">
                           <a14:useLocalDpi xmlns:a14="http://schemas.microsoft.com/office/drawing/2010/main" val="0"/>
@@ -1288,12 +2364,10 @@
       <w:r>
         <w:t xml:space="preserve">Um die Sicherheit zu maximieren, besteht die Möglichkeit die Anzahl der Zugriffe auf den Router für je eine MAC-Adresse auf bestimmte Versuche pro Zeit zu beschränken. Ebenfalls sollte das WLAN-Zugangspasswort von Zeit zu Zeit geändert werden. </w:t>
       </w:r>
-      <w:bookmarkStart w:id="0" w:name="_GoBack"/>
-      <w:bookmarkEnd w:id="0"/>
     </w:p>
     <w:p/>
     <w:sectPr>
-      <w:headerReference w:type="default" r:id="rId13"/>
+      <w:headerReference w:type="default" r:id="rId19"/>
       <w:pgSz w:w="11906" w:h="16838"/>
       <w:pgMar w:top="720" w:right="720" w:bottom="720" w:left="720" w:header="708" w:footer="708" w:gutter="0"/>
       <w:cols w:space="708"/>
@@ -1370,6 +2444,127 @@
     </w:r>
   </w:p>
 </w:hdr>
+</file>
+
+<file path=word/numbering.xml><?xml version="1.0" encoding="utf-8"?>
+<w:numbering xmlns:wpc="http://schemas.microsoft.com/office/word/2010/wordprocessingCanvas" xmlns:cx="http://schemas.microsoft.com/office/drawing/2014/chartex" xmlns:cx1="http://schemas.microsoft.com/office/drawing/2015/9/8/chartex" xmlns:cx2="http://schemas.microsoft.com/office/drawing/2015/10/21/chartex" xmlns:cx3="http://schemas.microsoft.com/office/drawing/2016/5/9/chartex" xmlns:cx4="http://schemas.microsoft.com/office/drawing/2016/5/10/chartex" xmlns:cx5="http://schemas.microsoft.com/office/drawing/2016/5/11/chartex" xmlns:cx6="http://schemas.microsoft.com/office/drawing/2016/5/12/chartex" xmlns:cx7="http://schemas.microsoft.com/office/drawing/2016/5/13/chartex" xmlns:cx8="http://schemas.microsoft.com/office/drawing/2016/5/14/chartex" xmlns:mc="http://schemas.openxmlformats.org/markup-compatibility/2006" xmlns:aink="http://schemas.microsoft.com/office/drawing/2016/ink" xmlns:am3d="http://schemas.microsoft.com/office/drawing/2017/model3d" xmlns:o="urn:schemas-microsoft-com:office:office" xmlns:r="http://schemas.openxmlformats.org/officeDocument/2006/relationships" xmlns:m="http://schemas.openxmlformats.org/officeDocument/2006/math" xmlns:v="urn:schemas-microsoft-com:vml" xmlns:wp14="http://schemas.microsoft.com/office/word/2010/wordprocessingDrawing" xmlns:wp="http://schemas.openxmlformats.org/drawingml/2006/wordprocessingDrawing" xmlns:w10="urn:schemas-microsoft-com:office:word" xmlns:w="http://schemas.openxmlformats.org/wordprocessingml/2006/main" xmlns:w14="http://schemas.microsoft.com/office/word/2010/wordml" xmlns:w15="http://schemas.microsoft.com/office/word/2012/wordml" xmlns:w16cid="http://schemas.microsoft.com/office/word/2016/wordml/cid" xmlns:w16se="http://schemas.microsoft.com/office/word/2015/wordml/symex" xmlns:wpg="http://schemas.microsoft.com/office/word/2010/wordprocessingGroup" xmlns:wpi="http://schemas.microsoft.com/office/word/2010/wordprocessingInk" xmlns:wne="http://schemas.microsoft.com/office/word/2006/wordml" xmlns:wps="http://schemas.microsoft.com/office/word/2010/wordprocessingShape" mc:Ignorable="w14 w15 w16se w16cid wp14">
+  <w:abstractNum w:abstractNumId="0" w15:restartNumberingAfterBreak="0">
+    <w:nsid w:val="0A687972"/>
+    <w:multiLevelType w:val="hybridMultilevel"/>
+    <w:tmpl w:val="93A460BE"/>
+    <w:lvl w:ilvl="0" w:tplc="DB90E486">
+      <w:start w:val="1"/>
+      <w:numFmt w:val="bullet"/>
+      <w:lvlText w:val="-"/>
+      <w:lvlJc w:val="left"/>
+      <w:pPr>
+        <w:ind w:left="720" w:hanging="360"/>
+      </w:pPr>
+      <w:rPr>
+        <w:rFonts w:ascii="Calibri" w:eastAsiaTheme="minorHAnsi" w:hAnsi="Calibri" w:cs="Calibri" w:hint="default"/>
+      </w:rPr>
+    </w:lvl>
+    <w:lvl w:ilvl="1" w:tplc="04070003" w:tentative="1">
+      <w:start w:val="1"/>
+      <w:numFmt w:val="bullet"/>
+      <w:lvlText w:val="o"/>
+      <w:lvlJc w:val="left"/>
+      <w:pPr>
+        <w:ind w:left="1440" w:hanging="360"/>
+      </w:pPr>
+      <w:rPr>
+        <w:rFonts w:ascii="Courier New" w:hAnsi="Courier New" w:cs="Courier New" w:hint="default"/>
+      </w:rPr>
+    </w:lvl>
+    <w:lvl w:ilvl="2" w:tplc="04070005" w:tentative="1">
+      <w:start w:val="1"/>
+      <w:numFmt w:val="bullet"/>
+      <w:lvlText w:val=""/>
+      <w:lvlJc w:val="left"/>
+      <w:pPr>
+        <w:ind w:left="2160" w:hanging="360"/>
+      </w:pPr>
+      <w:rPr>
+        <w:rFonts w:ascii="Wingdings" w:hAnsi="Wingdings" w:hint="default"/>
+      </w:rPr>
+    </w:lvl>
+    <w:lvl w:ilvl="3" w:tplc="04070001" w:tentative="1">
+      <w:start w:val="1"/>
+      <w:numFmt w:val="bullet"/>
+      <w:lvlText w:val=""/>
+      <w:lvlJc w:val="left"/>
+      <w:pPr>
+        <w:ind w:left="2880" w:hanging="360"/>
+      </w:pPr>
+      <w:rPr>
+        <w:rFonts w:ascii="Symbol" w:hAnsi="Symbol" w:hint="default"/>
+      </w:rPr>
+    </w:lvl>
+    <w:lvl w:ilvl="4" w:tplc="04070003" w:tentative="1">
+      <w:start w:val="1"/>
+      <w:numFmt w:val="bullet"/>
+      <w:lvlText w:val="o"/>
+      <w:lvlJc w:val="left"/>
+      <w:pPr>
+        <w:ind w:left="3600" w:hanging="360"/>
+      </w:pPr>
+      <w:rPr>
+        <w:rFonts w:ascii="Courier New" w:hAnsi="Courier New" w:cs="Courier New" w:hint="default"/>
+      </w:rPr>
+    </w:lvl>
+    <w:lvl w:ilvl="5" w:tplc="04070005" w:tentative="1">
+      <w:start w:val="1"/>
+      <w:numFmt w:val="bullet"/>
+      <w:lvlText w:val=""/>
+      <w:lvlJc w:val="left"/>
+      <w:pPr>
+        <w:ind w:left="4320" w:hanging="360"/>
+      </w:pPr>
+      <w:rPr>
+        <w:rFonts w:ascii="Wingdings" w:hAnsi="Wingdings" w:hint="default"/>
+      </w:rPr>
+    </w:lvl>
+    <w:lvl w:ilvl="6" w:tplc="04070001" w:tentative="1">
+      <w:start w:val="1"/>
+      <w:numFmt w:val="bullet"/>
+      <w:lvlText w:val=""/>
+      <w:lvlJc w:val="left"/>
+      <w:pPr>
+        <w:ind w:left="5040" w:hanging="360"/>
+      </w:pPr>
+      <w:rPr>
+        <w:rFonts w:ascii="Symbol" w:hAnsi="Symbol" w:hint="default"/>
+      </w:rPr>
+    </w:lvl>
+    <w:lvl w:ilvl="7" w:tplc="04070003" w:tentative="1">
+      <w:start w:val="1"/>
+      <w:numFmt w:val="bullet"/>
+      <w:lvlText w:val="o"/>
+      <w:lvlJc w:val="left"/>
+      <w:pPr>
+        <w:ind w:left="5760" w:hanging="360"/>
+      </w:pPr>
+      <w:rPr>
+        <w:rFonts w:ascii="Courier New" w:hAnsi="Courier New" w:cs="Courier New" w:hint="default"/>
+      </w:rPr>
+    </w:lvl>
+    <w:lvl w:ilvl="8" w:tplc="04070005" w:tentative="1">
+      <w:start w:val="1"/>
+      <w:numFmt w:val="bullet"/>
+      <w:lvlText w:val=""/>
+      <w:lvlJc w:val="left"/>
+      <w:pPr>
+        <w:ind w:left="6480" w:hanging="360"/>
+      </w:pPr>
+      <w:rPr>
+        <w:rFonts w:ascii="Wingdings" w:hAnsi="Wingdings" w:hint="default"/>
+      </w:rPr>
+    </w:lvl>
+  </w:abstractNum>
+  <w:num w:numId="1">
+    <w:abstractNumId w:val="0"/>
+  </w:num>
+</w:numbering>
 </file>
 
 <file path=word/styles.xml><?xml version="1.0" encoding="utf-8"?>
@@ -1934,6 +3129,45 @@
     <w:uiPriority w:val="99"/>
     <w:rsid w:val="00C97476"/>
   </w:style>
+  <w:style w:type="paragraph" w:styleId="Listenabsatz">
+    <w:name w:val="List Paragraph"/>
+    <w:basedOn w:val="Standard"/>
+    <w:uiPriority w:val="34"/>
+    <w:qFormat/>
+    <w:rsid w:val="00D06C6C"/>
+    <w:pPr>
+      <w:ind w:left="720"/>
+      <w:contextualSpacing/>
+    </w:pPr>
+  </w:style>
+  <w:style w:type="character" w:styleId="Fett">
+    <w:name w:val="Strong"/>
+    <w:basedOn w:val="Absatz-Standardschriftart"/>
+    <w:uiPriority w:val="22"/>
+    <w:qFormat/>
+    <w:rsid w:val="008711F6"/>
+    <w:rPr>
+      <w:b/>
+      <w:bCs/>
+    </w:rPr>
+  </w:style>
+  <w:style w:type="paragraph" w:styleId="StandardWeb">
+    <w:name w:val="Normal (Web)"/>
+    <w:basedOn w:val="Standard"/>
+    <w:uiPriority w:val="99"/>
+    <w:semiHidden/>
+    <w:unhideWhenUsed/>
+    <w:rsid w:val="007A1469"/>
+    <w:pPr>
+      <w:spacing w:before="100" w:beforeAutospacing="1" w:after="100" w:afterAutospacing="1" w:line="240" w:lineRule="auto"/>
+    </w:pPr>
+    <w:rPr>
+      <w:rFonts w:ascii="Times New Roman" w:eastAsia="Times New Roman" w:hAnsi="Times New Roman" w:cs="Times New Roman"/>
+      <w:sz w:val="24"/>
+      <w:szCs w:val="24"/>
+      <w:lang w:eastAsia="de-DE"/>
+    </w:rPr>
+  </w:style>
 </w:styles>
 </file>
 
@@ -2237,7 +3471,7 @@
 </file>
 
 <file path=customXml/itemProps1.xml><?xml version="1.0" encoding="utf-8"?>
-<ds:datastoreItem xmlns:ds="http://schemas.openxmlformats.org/officeDocument/2006/customXml" ds:itemID="{49F4BDBC-B402-4118-B080-84D707C42C4D}">
+<ds:datastoreItem xmlns:ds="http://schemas.openxmlformats.org/officeDocument/2006/customXml" ds:itemID="{BA34E835-DE2A-4CE3-B8F9-80258AC34B1E}">
   <ds:schemaRefs>
     <ds:schemaRef ds:uri="http://schemas.openxmlformats.org/officeDocument/2006/bibliography"/>
   </ds:schemaRefs>

</xml_diff>